<commit_message>
12/11/2017 MAMATHA CHICK IN
</commit_message>
<xml_diff>
--- a/customer _details/GANGAMMA/SEP/TUMKUR/EERANNA/PURCHASE DETAILS.docx
+++ b/customer _details/GANGAMMA/SEP/TUMKUR/EERANNA/PURCHASE DETAILS.docx
@@ -1872,13 +1872,7 @@
         <w:rPr>
           <w:rFonts w:ascii="Courier New" w:hAnsi="Courier New" w:cs="Courier New"/>
         </w:rPr>
-        <w:t>THU Nov 09</w:t>
-      </w:r>
-      <w:r>
-        <w:rPr>
-          <w:rFonts w:ascii="Courier New" w:hAnsi="Courier New" w:cs="Courier New"/>
-        </w:rPr>
-        <w:t xml:space="preserve"> 10:07:22 PST 2017</w:t>
+        <w:t>THU Nov 09 10:07:22 PST 2017</w:t>
       </w:r>
     </w:p>
     <w:p>
@@ -2311,6 +2305,436 @@
         <w:tab/>
         <w:t>- 637.0</w:t>
       </w:r>
+    </w:p>
+    <w:p>
+      <w:pPr>
+        <w:pStyle w:val="PlainText"/>
+        <w:rPr>
+          <w:rFonts w:ascii="Courier New" w:hAnsi="Courier New" w:cs="Courier New"/>
+          <w:b/>
+        </w:rPr>
+      </w:pPr>
+    </w:p>
+    <w:p>
+      <w:pPr>
+        <w:pStyle w:val="PlainText"/>
+        <w:rPr>
+          <w:rFonts w:ascii="Courier New" w:hAnsi="Courier New" w:cs="Courier New"/>
+        </w:rPr>
+      </w:pPr>
+      <w:r>
+        <w:rPr>
+          <w:rFonts w:ascii="Courier New" w:hAnsi="Courier New" w:cs="Courier New"/>
+        </w:rPr>
+        <w:t>SAT Nov 11</w:t>
+      </w:r>
+      <w:r>
+        <w:rPr>
+          <w:rFonts w:ascii="Courier New" w:hAnsi="Courier New" w:cs="Courier New"/>
+        </w:rPr>
+        <w:t xml:space="preserve"> 12:03:32 PST 2017</w:t>
+      </w:r>
+    </w:p>
+    <w:p>
+      <w:pPr>
+        <w:pStyle w:val="PlainText"/>
+        <w:rPr>
+          <w:rFonts w:ascii="Courier New" w:hAnsi="Courier New" w:cs="Courier New"/>
+        </w:rPr>
+      </w:pPr>
+      <w:r>
+        <w:rPr>
+          <w:rFonts w:ascii="Courier New" w:hAnsi="Courier New" w:cs="Courier New"/>
+        </w:rPr>
+        <w:t>Person Name</w:t>
+      </w:r>
+      <w:r>
+        <w:rPr>
+          <w:rFonts w:ascii="Courier New" w:hAnsi="Courier New" w:cs="Courier New"/>
+        </w:rPr>
+        <w:tab/>
+      </w:r>
+      <w:r>
+        <w:rPr>
+          <w:rFonts w:ascii="Courier New" w:hAnsi="Courier New" w:cs="Courier New"/>
+        </w:rPr>
+        <w:tab/>
+      </w:r>
+      <w:r>
+        <w:rPr>
+          <w:rFonts w:ascii="Courier New" w:hAnsi="Courier New" w:cs="Courier New"/>
+        </w:rPr>
+        <w:tab/>
+      </w:r>
+      <w:r>
+        <w:rPr>
+          <w:rFonts w:ascii="Courier New" w:hAnsi="Courier New" w:cs="Courier New"/>
+        </w:rPr>
+        <w:tab/>
+        <w:t>- EERANNA</w:t>
+      </w:r>
+    </w:p>
+    <w:p>
+      <w:pPr>
+        <w:pStyle w:val="PlainText"/>
+        <w:rPr>
+          <w:rFonts w:ascii="Courier New" w:hAnsi="Courier New" w:cs="Courier New"/>
+        </w:rPr>
+      </w:pPr>
+      <w:r>
+        <w:rPr>
+          <w:rFonts w:ascii="Courier New" w:hAnsi="Courier New" w:cs="Courier New"/>
+        </w:rPr>
+        <w:t>Bill number</w:t>
+      </w:r>
+      <w:r>
+        <w:rPr>
+          <w:rFonts w:ascii="Courier New" w:hAnsi="Courier New" w:cs="Courier New"/>
+        </w:rPr>
+        <w:tab/>
+      </w:r>
+      <w:r>
+        <w:rPr>
+          <w:rFonts w:ascii="Courier New" w:hAnsi="Courier New" w:cs="Courier New"/>
+        </w:rPr>
+        <w:tab/>
+      </w:r>
+      <w:r>
+        <w:rPr>
+          <w:rFonts w:ascii="Courier New" w:hAnsi="Courier New" w:cs="Courier New"/>
+        </w:rPr>
+        <w:tab/>
+      </w:r>
+      <w:r>
+        <w:rPr>
+          <w:rFonts w:ascii="Courier New" w:hAnsi="Courier New" w:cs="Courier New"/>
+        </w:rPr>
+        <w:tab/>
+        <w:t>- 1487</w:t>
+      </w:r>
+    </w:p>
+    <w:p>
+      <w:pPr>
+        <w:pStyle w:val="PlainText"/>
+        <w:rPr>
+          <w:rFonts w:ascii="Courier New" w:hAnsi="Courier New" w:cs="Courier New"/>
+        </w:rPr>
+      </w:pPr>
+      <w:r>
+        <w:rPr>
+          <w:rFonts w:ascii="Courier New" w:hAnsi="Courier New" w:cs="Courier New"/>
+        </w:rPr>
+        <w:t>---------------------------------------------------------------</w:t>
+      </w:r>
+    </w:p>
+    <w:p>
+      <w:pPr>
+        <w:pStyle w:val="PlainText"/>
+        <w:rPr>
+          <w:rFonts w:ascii="Courier New" w:hAnsi="Courier New" w:cs="Courier New"/>
+        </w:rPr>
+      </w:pPr>
+      <w:r>
+        <w:rPr>
+          <w:rFonts w:ascii="Courier New" w:hAnsi="Courier New" w:cs="Courier New"/>
+        </w:rPr>
+        <w:t>Item Name</w:t>
+      </w:r>
+      <w:r>
+        <w:rPr>
+          <w:rFonts w:ascii="Courier New" w:hAnsi="Courier New" w:cs="Courier New"/>
+        </w:rPr>
+        <w:tab/>
+      </w:r>
+      <w:r>
+        <w:rPr>
+          <w:rFonts w:ascii="Courier New" w:hAnsi="Courier New" w:cs="Courier New"/>
+        </w:rPr>
+        <w:tab/>
+      </w:r>
+      <w:r>
+        <w:rPr>
+          <w:rFonts w:ascii="Courier New" w:hAnsi="Courier New" w:cs="Courier New"/>
+        </w:rPr>
+        <w:tab/>
+      </w:r>
+      <w:r>
+        <w:rPr>
+          <w:rFonts w:ascii="Courier New" w:hAnsi="Courier New" w:cs="Courier New"/>
+        </w:rPr>
+        <w:tab/>
+        <w:t>- POTATO EVE</w:t>
+      </w:r>
+    </w:p>
+    <w:p>
+      <w:pPr>
+        <w:pStyle w:val="PlainText"/>
+        <w:rPr>
+          <w:rFonts w:ascii="Courier New" w:hAnsi="Courier New" w:cs="Courier New"/>
+        </w:rPr>
+      </w:pPr>
+      <w:r>
+        <w:rPr>
+          <w:rFonts w:ascii="Courier New" w:hAnsi="Courier New" w:cs="Courier New"/>
+        </w:rPr>
+        <w:t>Number of Pockets</w:t>
+      </w:r>
+      <w:r>
+        <w:rPr>
+          <w:rFonts w:ascii="Courier New" w:hAnsi="Courier New" w:cs="Courier New"/>
+        </w:rPr>
+        <w:tab/>
+      </w:r>
+      <w:r>
+        <w:rPr>
+          <w:rFonts w:ascii="Courier New" w:hAnsi="Courier New" w:cs="Courier New"/>
+        </w:rPr>
+        <w:tab/>
+      </w:r>
+      <w:r>
+        <w:rPr>
+          <w:rFonts w:ascii="Courier New" w:hAnsi="Courier New" w:cs="Courier New"/>
+        </w:rPr>
+        <w:tab/>
+        <w:t>- 1</w:t>
+      </w:r>
+    </w:p>
+    <w:p>
+      <w:pPr>
+        <w:pStyle w:val="PlainText"/>
+        <w:rPr>
+          <w:rFonts w:ascii="Courier New" w:hAnsi="Courier New" w:cs="Courier New"/>
+        </w:rPr>
+      </w:pPr>
+      <w:r>
+        <w:rPr>
+          <w:rFonts w:ascii="Courier New" w:hAnsi="Courier New" w:cs="Courier New"/>
+        </w:rPr>
+        <w:t>Number of KGs</w:t>
+      </w:r>
+      <w:r>
+        <w:rPr>
+          <w:rFonts w:ascii="Courier New" w:hAnsi="Courier New" w:cs="Courier New"/>
+        </w:rPr>
+        <w:tab/>
+      </w:r>
+      <w:r>
+        <w:rPr>
+          <w:rFonts w:ascii="Courier New" w:hAnsi="Courier New" w:cs="Courier New"/>
+        </w:rPr>
+        <w:tab/>
+      </w:r>
+      <w:r>
+        <w:rPr>
+          <w:rFonts w:ascii="Courier New" w:hAnsi="Courier New" w:cs="Courier New"/>
+        </w:rPr>
+        <w:tab/>
+        <w:t>- 52</w:t>
+      </w:r>
+    </w:p>
+    <w:p>
+      <w:pPr>
+        <w:pStyle w:val="PlainText"/>
+        <w:rPr>
+          <w:rFonts w:ascii="Courier New" w:hAnsi="Courier New" w:cs="Courier New"/>
+        </w:rPr>
+      </w:pPr>
+      <w:r>
+        <w:rPr>
+          <w:rFonts w:ascii="Courier New" w:hAnsi="Courier New" w:cs="Courier New"/>
+        </w:rPr>
+        <w:t>Rate</w:t>
+      </w:r>
+      <w:r>
+        <w:rPr>
+          <w:rFonts w:ascii="Courier New" w:hAnsi="Courier New" w:cs="Courier New"/>
+        </w:rPr>
+        <w:tab/>
+      </w:r>
+      <w:r>
+        <w:rPr>
+          <w:rFonts w:ascii="Courier New" w:hAnsi="Courier New" w:cs="Courier New"/>
+        </w:rPr>
+        <w:tab/>
+      </w:r>
+      <w:r>
+        <w:rPr>
+          <w:rFonts w:ascii="Courier New" w:hAnsi="Courier New" w:cs="Courier New"/>
+        </w:rPr>
+        <w:tab/>
+      </w:r>
+      <w:r>
+        <w:rPr>
+          <w:rFonts w:ascii="Courier New" w:hAnsi="Courier New" w:cs="Courier New"/>
+        </w:rPr>
+        <w:tab/>
+      </w:r>
+      <w:r>
+        <w:rPr>
+          <w:rFonts w:ascii="Courier New" w:hAnsi="Courier New" w:cs="Courier New"/>
+        </w:rPr>
+        <w:tab/>
+        <w:t>- 13</w:t>
+      </w:r>
+    </w:p>
+    <w:p>
+      <w:pPr>
+        <w:pStyle w:val="PlainText"/>
+        <w:rPr>
+          <w:rFonts w:ascii="Courier New" w:hAnsi="Courier New" w:cs="Courier New"/>
+        </w:rPr>
+      </w:pPr>
+      <w:r>
+        <w:rPr>
+          <w:rFonts w:ascii="Courier New" w:hAnsi="Courier New" w:cs="Courier New"/>
+        </w:rPr>
+        <w:t>Total Price</w:t>
+      </w:r>
+      <w:r>
+        <w:rPr>
+          <w:rFonts w:ascii="Courier New" w:hAnsi="Courier New" w:cs="Courier New"/>
+        </w:rPr>
+        <w:tab/>
+      </w:r>
+      <w:r>
+        <w:rPr>
+          <w:rFonts w:ascii="Courier New" w:hAnsi="Courier New" w:cs="Courier New"/>
+        </w:rPr>
+        <w:tab/>
+      </w:r>
+      <w:r>
+        <w:rPr>
+          <w:rFonts w:ascii="Courier New" w:hAnsi="Courier New" w:cs="Courier New"/>
+        </w:rPr>
+        <w:tab/>
+      </w:r>
+      <w:r>
+        <w:rPr>
+          <w:rFonts w:ascii="Courier New" w:hAnsi="Courier New" w:cs="Courier New"/>
+        </w:rPr>
+        <w:tab/>
+        <w:t>- 676.0</w:t>
+      </w:r>
+    </w:p>
+    <w:p>
+      <w:pPr>
+        <w:pStyle w:val="PlainText"/>
+        <w:rPr>
+          <w:rFonts w:ascii="Courier New" w:hAnsi="Courier New" w:cs="Courier New"/>
+          <w:color w:val="FF0000"/>
+        </w:rPr>
+      </w:pPr>
+      <w:r>
+        <w:rPr>
+          <w:rFonts w:ascii="Courier New" w:hAnsi="Courier New" w:cs="Courier New"/>
+          <w:color w:val="FF0000"/>
+        </w:rPr>
+        <w:t>Amount Received</w:t>
+      </w:r>
+      <w:r>
+        <w:rPr>
+          <w:rFonts w:ascii="Courier New" w:hAnsi="Courier New" w:cs="Courier New"/>
+          <w:color w:val="FF0000"/>
+        </w:rPr>
+        <w:tab/>
+      </w:r>
+      <w:r>
+        <w:rPr>
+          <w:rFonts w:ascii="Courier New" w:hAnsi="Courier New" w:cs="Courier New"/>
+          <w:color w:val="FF0000"/>
+        </w:rPr>
+        <w:tab/>
+      </w:r>
+      <w:r>
+        <w:rPr>
+          <w:rFonts w:ascii="Courier New" w:hAnsi="Courier New" w:cs="Courier New"/>
+          <w:color w:val="FF0000"/>
+        </w:rPr>
+        <w:tab/>
+        <w:t>- 500</w:t>
+      </w:r>
+    </w:p>
+    <w:p>
+      <w:pPr>
+        <w:pStyle w:val="PlainText"/>
+        <w:rPr>
+          <w:rFonts w:ascii="Courier New" w:hAnsi="Courier New" w:cs="Courier New"/>
+          <w:b/>
+        </w:rPr>
+      </w:pPr>
+      <w:r>
+        <w:rPr>
+          <w:rFonts w:ascii="Courier New" w:hAnsi="Courier New" w:cs="Courier New"/>
+          <w:b/>
+        </w:rPr>
+        <w:t>Amount balance</w:t>
+      </w:r>
+      <w:r>
+        <w:rPr>
+          <w:rFonts w:ascii="Courier New" w:hAnsi="Courier New" w:cs="Courier New"/>
+          <w:b/>
+        </w:rPr>
+        <w:tab/>
+      </w:r>
+      <w:r>
+        <w:rPr>
+          <w:rFonts w:ascii="Courier New" w:hAnsi="Courier New" w:cs="Courier New"/>
+          <w:b/>
+        </w:rPr>
+        <w:tab/>
+      </w:r>
+      <w:r>
+        <w:rPr>
+          <w:rFonts w:ascii="Courier New" w:hAnsi="Courier New" w:cs="Courier New"/>
+          <w:b/>
+        </w:rPr>
+        <w:tab/>
+        <w:t>- 813.0</w:t>
+      </w:r>
+    </w:p>
+    <w:p>
+      <w:pPr>
+        <w:pStyle w:val="PlainText"/>
+        <w:rPr>
+          <w:rFonts w:ascii="Courier New" w:hAnsi="Courier New" w:cs="Courier New"/>
+        </w:rPr>
+      </w:pPr>
+      <w:r>
+        <w:rPr>
+          <w:rFonts w:ascii="Courier New" w:hAnsi="Courier New" w:cs="Courier New"/>
+        </w:rPr>
+        <w:t>Amount Received mode</w:t>
+      </w:r>
+      <w:r>
+        <w:rPr>
+          <w:rFonts w:ascii="Courier New" w:hAnsi="Courier New" w:cs="Courier New"/>
+        </w:rPr>
+        <w:tab/>
+      </w:r>
+      <w:r>
+        <w:rPr>
+          <w:rFonts w:ascii="Courier New" w:hAnsi="Courier New" w:cs="Courier New"/>
+        </w:rPr>
+        <w:tab/>
+        <w:t>- CASH</w:t>
+      </w:r>
+    </w:p>
+    <w:p>
+      <w:pPr>
+        <w:pStyle w:val="PlainText"/>
+        <w:rPr>
+          <w:rFonts w:ascii="Courier New" w:hAnsi="Courier New" w:cs="Courier New"/>
+        </w:rPr>
+      </w:pPr>
+    </w:p>
+    <w:p>
+      <w:pPr>
+        <w:pStyle w:val="PlainText"/>
+        <w:rPr>
+          <w:rFonts w:ascii="Courier New" w:hAnsi="Courier New" w:cs="Courier New"/>
+          <w:b/>
+        </w:rPr>
+      </w:pPr>
     </w:p>
     <w:p>
       <w:pPr>

</xml_diff>